<commit_message>
committing to New Branch
</commit_message>
<xml_diff>
--- a/MyNewStash.docx
+++ b/MyNewStash.docx
@@ -72,9 +72,176 @@
       </w:r>
     </w:p>
     <w:p>
+      <w:pPr>
+        <w:pStyle w:val="ListParagraph"/>
+        <w:ind w:left="1440"/>
+        <w:rPr>
+          <w:rFonts w:ascii="Times New Roman" w:hAnsi="Times New Roman" w:cs="Times New Roman"/>
+          <w:sz w:val="28"/>
+        </w:rPr>
+      </w:pPr>
+    </w:p>
+    <w:p>
+      <w:pPr>
+        <w:pStyle w:val="ListParagraph"/>
+        <w:numPr>
+          <w:ilvl w:val="0"/>
+          <w:numId w:val="1"/>
+        </w:numPr>
+        <w:rPr>
+          <w:rFonts w:ascii="Times New Roman" w:hAnsi="Times New Roman" w:cs="Times New Roman"/>
+          <w:sz w:val="28"/>
+        </w:rPr>
+      </w:pPr>
+      <w:r>
+        <w:rPr>
+          <w:rFonts w:ascii="Times New Roman" w:hAnsi="Times New Roman" w:cs="Times New Roman"/>
+          <w:sz w:val="28"/>
+        </w:rPr>
+        <w:t xml:space="preserve">Commit the code by running the command: </w:t>
+      </w:r>
+      <w:proofErr w:type="spellStart"/>
+      <w:r>
+        <w:rPr>
+          <w:rFonts w:ascii="Times New Roman" w:hAnsi="Times New Roman" w:cs="Times New Roman"/>
+          <w:sz w:val="28"/>
+        </w:rPr>
+        <w:t>git</w:t>
+      </w:r>
+      <w:proofErr w:type="spellEnd"/>
+      <w:r>
+        <w:rPr>
+          <w:rFonts w:ascii="Times New Roman" w:hAnsi="Times New Roman" w:cs="Times New Roman"/>
+          <w:sz w:val="28"/>
+        </w:rPr>
+        <w:t xml:space="preserve"> commit –m “committing the local changes”</w:t>
+      </w:r>
+    </w:p>
+    <w:p>
+      <w:pPr>
+        <w:pStyle w:val="ListParagraph"/>
+        <w:ind w:left="1440"/>
+        <w:rPr>
+          <w:rFonts w:ascii="Times New Roman" w:hAnsi="Times New Roman" w:cs="Times New Roman"/>
+          <w:sz w:val="28"/>
+        </w:rPr>
+      </w:pPr>
+      <w:r>
+        <w:rPr>
+          <w:rFonts w:ascii="Times New Roman" w:hAnsi="Times New Roman" w:cs="Times New Roman"/>
+          <w:sz w:val="28"/>
+        </w:rPr>
+        <w:t xml:space="preserve">Push the code to the remote repo by running the command </w:t>
+      </w:r>
+      <w:proofErr w:type="spellStart"/>
+      <w:r>
+        <w:rPr>
+          <w:rFonts w:ascii="Times New Roman" w:hAnsi="Times New Roman" w:cs="Times New Roman"/>
+          <w:sz w:val="28"/>
+        </w:rPr>
+        <w:t>git</w:t>
+      </w:r>
+      <w:proofErr w:type="spellEnd"/>
+      <w:r>
+        <w:rPr>
+          <w:rFonts w:ascii="Times New Roman" w:hAnsi="Times New Roman" w:cs="Times New Roman"/>
+          <w:sz w:val="28"/>
+        </w:rPr>
+        <w:t xml:space="preserve"> push origin master</w:t>
+      </w:r>
+    </w:p>
+    <w:p>
+      <w:pPr>
+        <w:pStyle w:val="ListParagraph"/>
+        <w:ind w:left="1440"/>
+        <w:rPr>
+          <w:rFonts w:ascii="Times New Roman" w:hAnsi="Times New Roman" w:cs="Times New Roman"/>
+          <w:sz w:val="28"/>
+        </w:rPr>
+      </w:pPr>
+    </w:p>
+    <w:p>
+      <w:pPr>
+        <w:pStyle w:val="ListParagraph"/>
+        <w:numPr>
+          <w:ilvl w:val="0"/>
+          <w:numId w:val="1"/>
+        </w:numPr>
+        <w:rPr>
+          <w:rFonts w:ascii="Times New Roman" w:hAnsi="Times New Roman" w:cs="Times New Roman"/>
+          <w:sz w:val="28"/>
+        </w:rPr>
+      </w:pPr>
+      <w:r>
+        <w:rPr>
+          <w:rFonts w:ascii="Times New Roman" w:hAnsi="Times New Roman" w:cs="Times New Roman"/>
+          <w:sz w:val="28"/>
+        </w:rPr>
+        <w:t xml:space="preserve">Commit the code by running the command: </w:t>
+      </w:r>
+      <w:proofErr w:type="spellStart"/>
+      <w:r>
+        <w:rPr>
+          <w:rFonts w:ascii="Times New Roman" w:hAnsi="Times New Roman" w:cs="Times New Roman"/>
+          <w:sz w:val="28"/>
+        </w:rPr>
+        <w:t>git</w:t>
+      </w:r>
+      <w:proofErr w:type="spellEnd"/>
+      <w:r>
+        <w:rPr>
+          <w:rFonts w:ascii="Times New Roman" w:hAnsi="Times New Roman" w:cs="Times New Roman"/>
+          <w:sz w:val="28"/>
+        </w:rPr>
+        <w:t xml:space="preserve"> commit –m “committing the local changes”</w:t>
+      </w:r>
+    </w:p>
+    <w:p>
+      <w:pPr>
+        <w:pStyle w:val="ListParagraph"/>
+        <w:ind w:left="1440"/>
+        <w:rPr>
+          <w:rFonts w:ascii="Times New Roman" w:hAnsi="Times New Roman" w:cs="Times New Roman"/>
+          <w:sz w:val="28"/>
+        </w:rPr>
+      </w:pPr>
+      <w:r>
+        <w:rPr>
+          <w:rFonts w:ascii="Times New Roman" w:hAnsi="Times New Roman" w:cs="Times New Roman"/>
+          <w:sz w:val="28"/>
+        </w:rPr>
+        <w:t xml:space="preserve">Push the code to the remote repo by running the command </w:t>
+      </w:r>
+      <w:proofErr w:type="spellStart"/>
+      <w:r>
+        <w:rPr>
+          <w:rFonts w:ascii="Times New Roman" w:hAnsi="Times New Roman" w:cs="Times New Roman"/>
+          <w:sz w:val="28"/>
+        </w:rPr>
+        <w:t>git</w:t>
+      </w:r>
+      <w:proofErr w:type="spellEnd"/>
+      <w:r>
+        <w:rPr>
+          <w:rFonts w:ascii="Times New Roman" w:hAnsi="Times New Roman" w:cs="Times New Roman"/>
+          <w:sz w:val="28"/>
+        </w:rPr>
+        <w:t xml:space="preserve"> push origin master</w:t>
+      </w:r>
+    </w:p>
+    <w:p>
+      <w:pPr>
+        <w:pStyle w:val="ListParagraph"/>
+        <w:ind w:left="1440"/>
+        <w:rPr>
+          <w:rFonts w:ascii="Times New Roman" w:hAnsi="Times New Roman" w:cs="Times New Roman"/>
+          <w:sz w:val="28"/>
+        </w:rPr>
+      </w:pPr>
       <w:bookmarkStart w:id="0" w:name="_GoBack"/>
       <w:bookmarkEnd w:id="0"/>
     </w:p>
+    <w:p/>
     <w:sectPr>
       <w:pgSz w:w="12240" w:h="15840"/>
       <w:pgMar w:top="1440" w:right="1440" w:bottom="1440" w:left="1440" w:header="720" w:footer="720" w:gutter="0"/>
@@ -378,7 +545,7 @@
     <w:lsdException w:name="Table Web 2" w:semiHidden="1" w:unhideWhenUsed="1"/>
     <w:lsdException w:name="Table Web 3" w:semiHidden="1" w:unhideWhenUsed="1"/>
     <w:lsdException w:name="Balloon Text" w:semiHidden="1" w:unhideWhenUsed="1"/>
-    <w:lsdException w:name="Table Grid" w:semiHidden="1" w:uiPriority="59" w:unhideWhenUsed="1"/>
+    <w:lsdException w:name="Table Grid" w:uiPriority="59"/>
     <w:lsdException w:name="Table Theme" w:semiHidden="1" w:unhideWhenUsed="1"/>
     <w:lsdException w:name="Placeholder Text" w:semiHidden="1"/>
     <w:lsdException w:name="No Spacing" w:uiPriority="1" w:qFormat="1"/>

</xml_diff>

<commit_message>
Committing to branch myGITHUBbranch
</commit_message>
<xml_diff>
--- a/MyNewStash.docx
+++ b/MyNewStash.docx
@@ -19,23 +19,7 @@
           <w:rFonts w:ascii="Times New Roman" w:hAnsi="Times New Roman" w:cs="Times New Roman"/>
           <w:sz w:val="28"/>
         </w:rPr>
-        <w:t xml:space="preserve">Commit the code by running the command: </w:t>
-      </w:r>
-      <w:proofErr w:type="spellStart"/>
-      <w:r>
-        <w:rPr>
-          <w:rFonts w:ascii="Times New Roman" w:hAnsi="Times New Roman" w:cs="Times New Roman"/>
-          <w:sz w:val="28"/>
-        </w:rPr>
-        <w:t>git</w:t>
-      </w:r>
-      <w:proofErr w:type="spellEnd"/>
-      <w:r>
-        <w:rPr>
-          <w:rFonts w:ascii="Times New Roman" w:hAnsi="Times New Roman" w:cs="Times New Roman"/>
-          <w:sz w:val="28"/>
-        </w:rPr>
-        <w:t xml:space="preserve"> commit –m “committing the local changes”</w:t>
+        <w:t>Commit the code by running the command: git commit –m “committing the local changes”</w:t>
       </w:r>
     </w:p>
     <w:p>
@@ -52,181 +36,7 @@
           <w:rFonts w:ascii="Times New Roman" w:hAnsi="Times New Roman" w:cs="Times New Roman"/>
           <w:sz w:val="28"/>
         </w:rPr>
-        <w:t xml:space="preserve">Push the code to the remote repo by running the command </w:t>
-      </w:r>
-      <w:proofErr w:type="spellStart"/>
-      <w:r>
-        <w:rPr>
-          <w:rFonts w:ascii="Times New Roman" w:hAnsi="Times New Roman" w:cs="Times New Roman"/>
-          <w:sz w:val="28"/>
-        </w:rPr>
-        <w:t>git</w:t>
-      </w:r>
-      <w:proofErr w:type="spellEnd"/>
-      <w:r>
-        <w:rPr>
-          <w:rFonts w:ascii="Times New Roman" w:hAnsi="Times New Roman" w:cs="Times New Roman"/>
-          <w:sz w:val="28"/>
-        </w:rPr>
-        <w:t xml:space="preserve"> push origin master</w:t>
-      </w:r>
-    </w:p>
-    <w:p>
-      <w:pPr>
-        <w:pStyle w:val="ListParagraph"/>
-        <w:ind w:left="1440"/>
-        <w:rPr>
-          <w:rFonts w:ascii="Times New Roman" w:hAnsi="Times New Roman" w:cs="Times New Roman"/>
-          <w:sz w:val="28"/>
-        </w:rPr>
-      </w:pPr>
-    </w:p>
-    <w:p>
-      <w:pPr>
-        <w:pStyle w:val="ListParagraph"/>
-        <w:numPr>
-          <w:ilvl w:val="0"/>
-          <w:numId w:val="1"/>
-        </w:numPr>
-        <w:rPr>
-          <w:rFonts w:ascii="Times New Roman" w:hAnsi="Times New Roman" w:cs="Times New Roman"/>
-          <w:sz w:val="28"/>
-        </w:rPr>
-      </w:pPr>
-      <w:r>
-        <w:rPr>
-          <w:rFonts w:ascii="Times New Roman" w:hAnsi="Times New Roman" w:cs="Times New Roman"/>
-          <w:sz w:val="28"/>
-        </w:rPr>
-        <w:t xml:space="preserve">Commit the code by running the command: </w:t>
-      </w:r>
-      <w:proofErr w:type="spellStart"/>
-      <w:r>
-        <w:rPr>
-          <w:rFonts w:ascii="Times New Roman" w:hAnsi="Times New Roman" w:cs="Times New Roman"/>
-          <w:sz w:val="28"/>
-        </w:rPr>
-        <w:t>git</w:t>
-      </w:r>
-      <w:proofErr w:type="spellEnd"/>
-      <w:r>
-        <w:rPr>
-          <w:rFonts w:ascii="Times New Roman" w:hAnsi="Times New Roman" w:cs="Times New Roman"/>
-          <w:sz w:val="28"/>
-        </w:rPr>
-        <w:t xml:space="preserve"> commit –m “committing the local changes”</w:t>
-      </w:r>
-    </w:p>
-    <w:p>
-      <w:pPr>
-        <w:pStyle w:val="ListParagraph"/>
-        <w:ind w:left="1440"/>
-        <w:rPr>
-          <w:rFonts w:ascii="Times New Roman" w:hAnsi="Times New Roman" w:cs="Times New Roman"/>
-          <w:sz w:val="28"/>
-        </w:rPr>
-      </w:pPr>
-      <w:r>
-        <w:rPr>
-          <w:rFonts w:ascii="Times New Roman" w:hAnsi="Times New Roman" w:cs="Times New Roman"/>
-          <w:sz w:val="28"/>
-        </w:rPr>
-        <w:t xml:space="preserve">Push the code to the remote repo by running the command </w:t>
-      </w:r>
-      <w:proofErr w:type="spellStart"/>
-      <w:r>
-        <w:rPr>
-          <w:rFonts w:ascii="Times New Roman" w:hAnsi="Times New Roman" w:cs="Times New Roman"/>
-          <w:sz w:val="28"/>
-        </w:rPr>
-        <w:t>git</w:t>
-      </w:r>
-      <w:proofErr w:type="spellEnd"/>
-      <w:r>
-        <w:rPr>
-          <w:rFonts w:ascii="Times New Roman" w:hAnsi="Times New Roman" w:cs="Times New Roman"/>
-          <w:sz w:val="28"/>
-        </w:rPr>
-        <w:t xml:space="preserve"> push origin master</w:t>
-      </w:r>
-    </w:p>
-    <w:p>
-      <w:pPr>
-        <w:pStyle w:val="ListParagraph"/>
-        <w:ind w:left="1440"/>
-        <w:rPr>
-          <w:rFonts w:ascii="Times New Roman" w:hAnsi="Times New Roman" w:cs="Times New Roman"/>
-          <w:sz w:val="28"/>
-        </w:rPr>
-      </w:pPr>
-    </w:p>
-    <w:p>
-      <w:pPr>
-        <w:pStyle w:val="ListParagraph"/>
-        <w:numPr>
-          <w:ilvl w:val="0"/>
-          <w:numId w:val="1"/>
-        </w:numPr>
-        <w:rPr>
-          <w:rFonts w:ascii="Times New Roman" w:hAnsi="Times New Roman" w:cs="Times New Roman"/>
-          <w:sz w:val="28"/>
-        </w:rPr>
-      </w:pPr>
-      <w:r>
-        <w:rPr>
-          <w:rFonts w:ascii="Times New Roman" w:hAnsi="Times New Roman" w:cs="Times New Roman"/>
-          <w:sz w:val="28"/>
-        </w:rPr>
-        <w:t xml:space="preserve">Commit the code by running the command: </w:t>
-      </w:r>
-      <w:proofErr w:type="spellStart"/>
-      <w:r>
-        <w:rPr>
-          <w:rFonts w:ascii="Times New Roman" w:hAnsi="Times New Roman" w:cs="Times New Roman"/>
-          <w:sz w:val="28"/>
-        </w:rPr>
-        <w:t>git</w:t>
-      </w:r>
-      <w:proofErr w:type="spellEnd"/>
-      <w:r>
-        <w:rPr>
-          <w:rFonts w:ascii="Times New Roman" w:hAnsi="Times New Roman" w:cs="Times New Roman"/>
-          <w:sz w:val="28"/>
-        </w:rPr>
-        <w:t xml:space="preserve"> commit –m “committing the local changes”</w:t>
-      </w:r>
-    </w:p>
-    <w:p>
-      <w:pPr>
-        <w:pStyle w:val="ListParagraph"/>
-        <w:ind w:left="1440"/>
-        <w:rPr>
-          <w:rFonts w:ascii="Times New Roman" w:hAnsi="Times New Roman" w:cs="Times New Roman"/>
-          <w:sz w:val="28"/>
-        </w:rPr>
-      </w:pPr>
-      <w:r>
-        <w:rPr>
-          <w:rFonts w:ascii="Times New Roman" w:hAnsi="Times New Roman" w:cs="Times New Roman"/>
-          <w:sz w:val="28"/>
-        </w:rPr>
-        <w:t xml:space="preserve">Push the code to the remote repo by running the command </w:t>
-      </w:r>
-      <w:proofErr w:type="spellStart"/>
-      <w:r>
-        <w:rPr>
-          <w:rFonts w:ascii="Times New Roman" w:hAnsi="Times New Roman" w:cs="Times New Roman"/>
-          <w:sz w:val="28"/>
-        </w:rPr>
-        <w:t>git</w:t>
-      </w:r>
-      <w:proofErr w:type="spellEnd"/>
-      <w:r>
-        <w:rPr>
-          <w:rFonts w:ascii="Times New Roman" w:hAnsi="Times New Roman" w:cs="Times New Roman"/>
-          <w:sz w:val="28"/>
-        </w:rPr>
-        <w:t xml:space="preserve"> push origin master</w:t>
+        <w:t>Push the code to the remote repo by running the command git push origin master</w:t>
       </w:r>
     </w:p>
     <w:p>

</xml_diff>